<commit_message>
Pido Revision de Código/Revisión_Historia_Registrar Usuario y Activar Cuenta Modifiqué caso d eprueba asosiado a Registrar Usuario. Agregué CP asociado a activación de usuario.
</commit_message>
<xml_diff>
--- a/Documentacion/Testing/Sprint 1/CPSprint1.docx
+++ b/Documentacion/Testing/Sprint 1/CPSprint1.docx
@@ -125,7 +125,7 @@
         </w:tc>
         <w:tc>
           <w:tcPr>
-            <w:tcW w:w="1506" w:type="dxa"/>
+            <w:tcW w:w="1503" w:type="dxa"/>
             <w:shd w:val="clear" w:color="auto" w:fill="A8D08D" w:themeFill="accent6" w:themeFillTint="99"/>
           </w:tcPr>
           <w:p>
@@ -147,7 +147,7 @@
         </w:tc>
         <w:tc>
           <w:tcPr>
-            <w:tcW w:w="1290" w:type="dxa"/>
+            <w:tcW w:w="1354" w:type="dxa"/>
             <w:shd w:val="clear" w:color="auto" w:fill="A8D08D" w:themeFill="accent6" w:themeFillTint="99"/>
           </w:tcPr>
           <w:p>
@@ -169,7 +169,7 @@
         </w:tc>
         <w:tc>
           <w:tcPr>
-            <w:tcW w:w="4267" w:type="dxa"/>
+            <w:tcW w:w="4241" w:type="dxa"/>
             <w:shd w:val="clear" w:color="auto" w:fill="A8D08D" w:themeFill="accent6" w:themeFillTint="99"/>
           </w:tcPr>
           <w:p>
@@ -191,7 +191,7 @@
         </w:tc>
         <w:tc>
           <w:tcPr>
-            <w:tcW w:w="3686" w:type="dxa"/>
+            <w:tcW w:w="3667" w:type="dxa"/>
             <w:shd w:val="clear" w:color="auto" w:fill="A8D08D" w:themeFill="accent6" w:themeFillTint="99"/>
           </w:tcPr>
           <w:p>
@@ -213,7 +213,7 @@
         </w:tc>
         <w:tc>
           <w:tcPr>
-            <w:tcW w:w="2375" w:type="dxa"/>
+            <w:tcW w:w="2359" w:type="dxa"/>
             <w:shd w:val="clear" w:color="auto" w:fill="A8D08D" w:themeFill="accent6" w:themeFillTint="99"/>
           </w:tcPr>
           <w:p>
@@ -256,7 +256,7 @@
         </w:tc>
         <w:tc>
           <w:tcPr>
-            <w:tcW w:w="1506" w:type="dxa"/>
+            <w:tcW w:w="1503" w:type="dxa"/>
           </w:tcPr>
           <w:p>
             <w:pPr>
@@ -285,7 +285,7 @@
         </w:tc>
         <w:tc>
           <w:tcPr>
-            <w:tcW w:w="1290" w:type="dxa"/>
+            <w:tcW w:w="1354" w:type="dxa"/>
           </w:tcPr>
           <w:p>
             <w:pPr>
@@ -303,7 +303,7 @@
         </w:tc>
         <w:tc>
           <w:tcPr>
-            <w:tcW w:w="4267" w:type="dxa"/>
+            <w:tcW w:w="4241" w:type="dxa"/>
           </w:tcPr>
           <w:p>
             <w:pPr>
@@ -382,7 +382,7 @@
         </w:tc>
         <w:tc>
           <w:tcPr>
-            <w:tcW w:w="3686" w:type="dxa"/>
+            <w:tcW w:w="3667" w:type="dxa"/>
           </w:tcPr>
           <w:p>
             <w:pPr>
@@ -423,7 +423,7 @@
         </w:tc>
         <w:tc>
           <w:tcPr>
-            <w:tcW w:w="2375" w:type="dxa"/>
+            <w:tcW w:w="2359" w:type="dxa"/>
           </w:tcPr>
           <w:p>
             <w:pPr>
@@ -476,7 +476,7 @@
         </w:tc>
         <w:tc>
           <w:tcPr>
-            <w:tcW w:w="1506" w:type="dxa"/>
+            <w:tcW w:w="1503" w:type="dxa"/>
           </w:tcPr>
           <w:p>
             <w:pPr>
@@ -498,7 +498,7 @@
         </w:tc>
         <w:tc>
           <w:tcPr>
-            <w:tcW w:w="1290" w:type="dxa"/>
+            <w:tcW w:w="1354" w:type="dxa"/>
           </w:tcPr>
           <w:p>
             <w:pPr>
@@ -516,7 +516,7 @@
         </w:tc>
         <w:tc>
           <w:tcPr>
-            <w:tcW w:w="4267" w:type="dxa"/>
+            <w:tcW w:w="4241" w:type="dxa"/>
           </w:tcPr>
           <w:p>
             <w:pPr>
@@ -564,7 +564,7 @@
         </w:tc>
         <w:tc>
           <w:tcPr>
-            <w:tcW w:w="3686" w:type="dxa"/>
+            <w:tcW w:w="3667" w:type="dxa"/>
           </w:tcPr>
           <w:p>
             <w:pPr>
@@ -605,7 +605,7 @@
         </w:tc>
         <w:tc>
           <w:tcPr>
-            <w:tcW w:w="2375" w:type="dxa"/>
+            <w:tcW w:w="2359" w:type="dxa"/>
           </w:tcPr>
           <w:p>
             <w:pPr>
@@ -650,7 +650,7 @@
         </w:tc>
         <w:tc>
           <w:tcPr>
-            <w:tcW w:w="1506" w:type="dxa"/>
+            <w:tcW w:w="1503" w:type="dxa"/>
           </w:tcPr>
           <w:p>
             <w:pPr>
@@ -670,7 +670,7 @@
         </w:tc>
         <w:tc>
           <w:tcPr>
-            <w:tcW w:w="1290" w:type="dxa"/>
+            <w:tcW w:w="1354" w:type="dxa"/>
           </w:tcPr>
           <w:p>
             <w:pPr>
@@ -688,7 +688,7 @@
         </w:tc>
         <w:tc>
           <w:tcPr>
-            <w:tcW w:w="4267" w:type="dxa"/>
+            <w:tcW w:w="4241" w:type="dxa"/>
           </w:tcPr>
           <w:p>
             <w:pPr>
@@ -793,7 +793,7 @@
         </w:tc>
         <w:tc>
           <w:tcPr>
-            <w:tcW w:w="3686" w:type="dxa"/>
+            <w:tcW w:w="3667" w:type="dxa"/>
           </w:tcPr>
           <w:p>
             <w:pPr>
@@ -834,7 +834,7 @@
         </w:tc>
         <w:tc>
           <w:tcPr>
-            <w:tcW w:w="2375" w:type="dxa"/>
+            <w:tcW w:w="2359" w:type="dxa"/>
           </w:tcPr>
           <w:p>
             <w:pPr>
@@ -910,7 +910,7 @@
         </w:tc>
         <w:tc>
           <w:tcPr>
-            <w:tcW w:w="1506" w:type="dxa"/>
+            <w:tcW w:w="1503" w:type="dxa"/>
           </w:tcPr>
           <w:p>
             <w:pPr>
@@ -930,7 +930,7 @@
         </w:tc>
         <w:tc>
           <w:tcPr>
-            <w:tcW w:w="1290" w:type="dxa"/>
+            <w:tcW w:w="1354" w:type="dxa"/>
           </w:tcPr>
           <w:p>
             <w:pPr>
@@ -948,7 +948,7 @@
         </w:tc>
         <w:tc>
           <w:tcPr>
-            <w:tcW w:w="4267" w:type="dxa"/>
+            <w:tcW w:w="4241" w:type="dxa"/>
           </w:tcPr>
           <w:p>
             <w:pPr>
@@ -1015,7 +1015,7 @@
         </w:tc>
         <w:tc>
           <w:tcPr>
-            <w:tcW w:w="3686" w:type="dxa"/>
+            <w:tcW w:w="3667" w:type="dxa"/>
           </w:tcPr>
           <w:p>
             <w:pPr>
@@ -1056,7 +1056,7 @@
         </w:tc>
         <w:tc>
           <w:tcPr>
-            <w:tcW w:w="2375" w:type="dxa"/>
+            <w:tcW w:w="2359" w:type="dxa"/>
           </w:tcPr>
           <w:p>
             <w:pPr>
@@ -1113,7 +1113,7 @@
         </w:tc>
         <w:tc>
           <w:tcPr>
-            <w:tcW w:w="1506" w:type="dxa"/>
+            <w:tcW w:w="1503" w:type="dxa"/>
           </w:tcPr>
           <w:p>
             <w:pPr>
@@ -1139,7 +1139,7 @@
         </w:tc>
         <w:tc>
           <w:tcPr>
-            <w:tcW w:w="1290" w:type="dxa"/>
+            <w:tcW w:w="1354" w:type="dxa"/>
           </w:tcPr>
           <w:p>
             <w:pPr>
@@ -1157,7 +1157,7 @@
         </w:tc>
         <w:tc>
           <w:tcPr>
-            <w:tcW w:w="4267" w:type="dxa"/>
+            <w:tcW w:w="4241" w:type="dxa"/>
           </w:tcPr>
           <w:p>
             <w:pPr>
@@ -1205,7 +1205,7 @@
         </w:tc>
         <w:tc>
           <w:tcPr>
-            <w:tcW w:w="3686" w:type="dxa"/>
+            <w:tcW w:w="3667" w:type="dxa"/>
           </w:tcPr>
           <w:p>
             <w:pPr>
@@ -1370,7 +1370,7 @@
         </w:tc>
         <w:tc>
           <w:tcPr>
-            <w:tcW w:w="2375" w:type="dxa"/>
+            <w:tcW w:w="2359" w:type="dxa"/>
           </w:tcPr>
           <w:p>
             <w:pPr>
@@ -1404,6 +1404,7 @@
                 <w:rFonts w:asciiTheme="majorHAnsi" w:hAnsiTheme="majorHAnsi"/>
               </w:rPr>
             </w:pPr>
+            <w:proofErr w:type="gramStart"/>
             <w:r>
               <w:rPr>
                 <w:rFonts w:asciiTheme="majorHAnsi" w:hAnsiTheme="majorHAnsi"/>
@@ -1414,7 +1415,48 @@
               <w:rPr>
                 <w:rFonts w:asciiTheme="majorHAnsi" w:hAnsiTheme="majorHAnsi"/>
               </w:rPr>
-              <w:t>El sistema muestra “Usuario registrado con éxito”</w:t>
+              <w:t>El</w:t>
+            </w:r>
+            <w:proofErr w:type="gramEnd"/>
+            <w:r>
+              <w:rPr>
+                <w:rFonts w:asciiTheme="majorHAnsi" w:hAnsiTheme="majorHAnsi"/>
+              </w:rPr>
+              <w:t xml:space="preserve"> sistema muestra “Usuario registrado con éxito”</w:t>
+            </w:r>
+            <w:r>
+              <w:rPr>
+                <w:rFonts w:asciiTheme="majorHAnsi" w:hAnsiTheme="majorHAnsi"/>
+              </w:rPr>
+              <w:t>.</w:t>
+            </w:r>
+          </w:p>
+          <w:p>
+            <w:pPr>
+              <w:ind w:right="-1"/>
+              <w:rPr>
+                <w:rFonts w:asciiTheme="majorHAnsi" w:hAnsiTheme="majorHAnsi"/>
+              </w:rPr>
+            </w:pPr>
+            <w:r>
+              <w:rPr>
+                <w:rFonts w:asciiTheme="majorHAnsi" w:hAnsiTheme="majorHAnsi"/>
+              </w:rPr>
+              <w:t xml:space="preserve"> </w:t>
+            </w:r>
+            <w:proofErr w:type="gramStart"/>
+            <w:r>
+              <w:rPr>
+                <w:rFonts w:asciiTheme="majorHAnsi" w:hAnsiTheme="majorHAnsi"/>
+              </w:rPr>
+              <w:t>2.El</w:t>
+            </w:r>
+            <w:proofErr w:type="gramEnd"/>
+            <w:r>
+              <w:rPr>
+                <w:rFonts w:asciiTheme="majorHAnsi" w:hAnsiTheme="majorHAnsi"/>
+              </w:rPr>
+              <w:t xml:space="preserve"> sistema envía un email a la cuenta de correo ingresada para solicitar la activación.</w:t>
             </w:r>
           </w:p>
         </w:tc>
@@ -1441,7 +1483,7 @@
         </w:tc>
         <w:tc>
           <w:tcPr>
-            <w:tcW w:w="1506" w:type="dxa"/>
+            <w:tcW w:w="1503" w:type="dxa"/>
           </w:tcPr>
           <w:p>
             <w:pPr>
@@ -1461,7 +1503,7 @@
         </w:tc>
         <w:tc>
           <w:tcPr>
-            <w:tcW w:w="1290" w:type="dxa"/>
+            <w:tcW w:w="1354" w:type="dxa"/>
           </w:tcPr>
           <w:p>
             <w:pPr>
@@ -1479,7 +1521,7 @@
         </w:tc>
         <w:tc>
           <w:tcPr>
-            <w:tcW w:w="4267" w:type="dxa"/>
+            <w:tcW w:w="4241" w:type="dxa"/>
           </w:tcPr>
           <w:p>
             <w:pPr>
@@ -1527,7 +1569,7 @@
         </w:tc>
         <w:tc>
           <w:tcPr>
-            <w:tcW w:w="3686" w:type="dxa"/>
+            <w:tcW w:w="3667" w:type="dxa"/>
           </w:tcPr>
           <w:p>
             <w:pPr>
@@ -1704,7 +1746,7 @@
         </w:tc>
         <w:tc>
           <w:tcPr>
-            <w:tcW w:w="2375" w:type="dxa"/>
+            <w:tcW w:w="2359" w:type="dxa"/>
           </w:tcPr>
           <w:p>
             <w:pPr>
@@ -1778,7 +1820,7 @@
         </w:tc>
         <w:tc>
           <w:tcPr>
-            <w:tcW w:w="1506" w:type="dxa"/>
+            <w:tcW w:w="1503" w:type="dxa"/>
           </w:tcPr>
           <w:p>
             <w:pPr>
@@ -1799,7 +1841,7 @@
         </w:tc>
         <w:tc>
           <w:tcPr>
-            <w:tcW w:w="1290" w:type="dxa"/>
+            <w:tcW w:w="1354" w:type="dxa"/>
           </w:tcPr>
           <w:p>
             <w:pPr>
@@ -1817,7 +1859,7 @@
         </w:tc>
         <w:tc>
           <w:tcPr>
-            <w:tcW w:w="4267" w:type="dxa"/>
+            <w:tcW w:w="4241" w:type="dxa"/>
           </w:tcPr>
           <w:p>
             <w:pPr>
@@ -1865,7 +1907,7 @@
         </w:tc>
         <w:tc>
           <w:tcPr>
-            <w:tcW w:w="3686" w:type="dxa"/>
+            <w:tcW w:w="3667" w:type="dxa"/>
           </w:tcPr>
           <w:p>
             <w:pPr>
@@ -2021,7 +2063,7 @@
         </w:tc>
         <w:tc>
           <w:tcPr>
-            <w:tcW w:w="2375" w:type="dxa"/>
+            <w:tcW w:w="2359" w:type="dxa"/>
           </w:tcPr>
           <w:p>
             <w:pPr>
@@ -2139,7 +2181,7 @@
         </w:tc>
         <w:tc>
           <w:tcPr>
-            <w:tcW w:w="1506" w:type="dxa"/>
+            <w:tcW w:w="1503" w:type="dxa"/>
           </w:tcPr>
           <w:p>
             <w:pPr>
@@ -2159,7 +2201,7 @@
         </w:tc>
         <w:tc>
           <w:tcPr>
-            <w:tcW w:w="1290" w:type="dxa"/>
+            <w:tcW w:w="1354" w:type="dxa"/>
           </w:tcPr>
           <w:p>
             <w:pPr>
@@ -2177,7 +2219,7 @@
         </w:tc>
         <w:tc>
           <w:tcPr>
-            <w:tcW w:w="4267" w:type="dxa"/>
+            <w:tcW w:w="4241" w:type="dxa"/>
           </w:tcPr>
           <w:p>
             <w:pPr>
@@ -2227,7 +2269,7 @@
         </w:tc>
         <w:tc>
           <w:tcPr>
-            <w:tcW w:w="3686" w:type="dxa"/>
+            <w:tcW w:w="3667" w:type="dxa"/>
           </w:tcPr>
           <w:p>
             <w:pPr>
@@ -2370,7 +2412,7 @@
         </w:tc>
         <w:tc>
           <w:tcPr>
-            <w:tcW w:w="2375" w:type="dxa"/>
+            <w:tcW w:w="2359" w:type="dxa"/>
           </w:tcPr>
           <w:p>
             <w:pPr>
@@ -2487,7 +2529,7 @@
         </w:tc>
         <w:tc>
           <w:tcPr>
-            <w:tcW w:w="1506" w:type="dxa"/>
+            <w:tcW w:w="1503" w:type="dxa"/>
           </w:tcPr>
           <w:p>
             <w:pPr>
@@ -2507,7 +2549,7 @@
         </w:tc>
         <w:tc>
           <w:tcPr>
-            <w:tcW w:w="1290" w:type="dxa"/>
+            <w:tcW w:w="1354" w:type="dxa"/>
           </w:tcPr>
           <w:p>
             <w:pPr>
@@ -2525,7 +2567,7 @@
         </w:tc>
         <w:tc>
           <w:tcPr>
-            <w:tcW w:w="4267" w:type="dxa"/>
+            <w:tcW w:w="4241" w:type="dxa"/>
           </w:tcPr>
           <w:p>
             <w:pPr>
@@ -2632,7 +2674,7 @@
         </w:tc>
         <w:tc>
           <w:tcPr>
-            <w:tcW w:w="3686" w:type="dxa"/>
+            <w:tcW w:w="3667" w:type="dxa"/>
           </w:tcPr>
           <w:p>
             <w:pPr>
@@ -2916,7 +2958,7 @@
         </w:tc>
         <w:tc>
           <w:tcPr>
-            <w:tcW w:w="2375" w:type="dxa"/>
+            <w:tcW w:w="2359" w:type="dxa"/>
           </w:tcPr>
           <w:p>
             <w:pPr>
@@ -3102,7 +3144,7 @@
         </w:tc>
         <w:tc>
           <w:tcPr>
-            <w:tcW w:w="1506" w:type="dxa"/>
+            <w:tcW w:w="1503" w:type="dxa"/>
           </w:tcPr>
           <w:p>
             <w:pPr>
@@ -3122,7 +3164,7 @@
         </w:tc>
         <w:tc>
           <w:tcPr>
-            <w:tcW w:w="1290" w:type="dxa"/>
+            <w:tcW w:w="1354" w:type="dxa"/>
           </w:tcPr>
           <w:p>
             <w:pPr>
@@ -3140,7 +3182,7 @@
         </w:tc>
         <w:tc>
           <w:tcPr>
-            <w:tcW w:w="4267" w:type="dxa"/>
+            <w:tcW w:w="4241" w:type="dxa"/>
           </w:tcPr>
           <w:p>
             <w:pPr>
@@ -3209,7 +3251,7 @@
         </w:tc>
         <w:tc>
           <w:tcPr>
-            <w:tcW w:w="3686" w:type="dxa"/>
+            <w:tcW w:w="3667" w:type="dxa"/>
           </w:tcPr>
           <w:p>
             <w:pPr>
@@ -3403,8 +3445,6 @@
               </w:rPr>
               <w:t>Único Héroe</w:t>
             </w:r>
-            <w:bookmarkStart w:id="0" w:name="_GoBack"/>
-            <w:bookmarkEnd w:id="0"/>
             <w:r>
               <w:rPr>
                 <w:rFonts w:asciiTheme="majorHAnsi" w:hAnsiTheme="majorHAnsi"/>
@@ -3499,7 +3539,7 @@
         </w:tc>
         <w:tc>
           <w:tcPr>
-            <w:tcW w:w="2375" w:type="dxa"/>
+            <w:tcW w:w="2359" w:type="dxa"/>
           </w:tcPr>
           <w:p>
             <w:pPr>
@@ -3675,7 +3715,7 @@
         </w:tc>
         <w:tc>
           <w:tcPr>
-            <w:tcW w:w="1506" w:type="dxa"/>
+            <w:tcW w:w="1503" w:type="dxa"/>
           </w:tcPr>
           <w:p>
             <w:pPr>
@@ -3695,7 +3735,7 @@
         </w:tc>
         <w:tc>
           <w:tcPr>
-            <w:tcW w:w="1290" w:type="dxa"/>
+            <w:tcW w:w="1354" w:type="dxa"/>
           </w:tcPr>
           <w:p>
             <w:pPr>
@@ -3713,7 +3753,7 @@
         </w:tc>
         <w:tc>
           <w:tcPr>
-            <w:tcW w:w="4267" w:type="dxa"/>
+            <w:tcW w:w="4241" w:type="dxa"/>
           </w:tcPr>
           <w:p>
             <w:pPr>
@@ -3807,7 +3847,7 @@
         </w:tc>
         <w:tc>
           <w:tcPr>
-            <w:tcW w:w="3686" w:type="dxa"/>
+            <w:tcW w:w="3667" w:type="dxa"/>
           </w:tcPr>
           <w:p>
             <w:pPr>
@@ -4120,7 +4160,7 @@
         </w:tc>
         <w:tc>
           <w:tcPr>
-            <w:tcW w:w="2375" w:type="dxa"/>
+            <w:tcW w:w="2359" w:type="dxa"/>
           </w:tcPr>
           <w:p>
             <w:pPr>
@@ -4229,13 +4269,7 @@
               <w:rPr>
                 <w:rFonts w:asciiTheme="majorHAnsi" w:hAnsiTheme="majorHAnsi"/>
               </w:rPr>
-              <w:t xml:space="preserve"> </w:t>
-            </w:r>
-            <w:r>
-              <w:rPr>
-                <w:rFonts w:asciiTheme="majorHAnsi" w:hAnsiTheme="majorHAnsi"/>
-              </w:rPr>
-              <w:t xml:space="preserve">El sistema muestra “El Único Héroe” </w:t>
+              <w:t xml:space="preserve"> El sistema muestra “El Único Héroe” </w:t>
             </w:r>
           </w:p>
           <w:p>
@@ -4338,7 +4372,7 @@
         </w:tc>
         <w:tc>
           <w:tcPr>
-            <w:tcW w:w="1506" w:type="dxa"/>
+            <w:tcW w:w="1503" w:type="dxa"/>
           </w:tcPr>
           <w:p>
             <w:pPr>
@@ -4358,7 +4392,7 @@
         </w:tc>
         <w:tc>
           <w:tcPr>
-            <w:tcW w:w="1290" w:type="dxa"/>
+            <w:tcW w:w="1354" w:type="dxa"/>
           </w:tcPr>
           <w:p>
             <w:pPr>
@@ -4376,7 +4410,7 @@
         </w:tc>
         <w:tc>
           <w:tcPr>
-            <w:tcW w:w="4267" w:type="dxa"/>
+            <w:tcW w:w="4241" w:type="dxa"/>
           </w:tcPr>
           <w:p>
             <w:pPr>
@@ -4464,7 +4498,7 @@
         </w:tc>
         <w:tc>
           <w:tcPr>
-            <w:tcW w:w="3686" w:type="dxa"/>
+            <w:tcW w:w="3667" w:type="dxa"/>
           </w:tcPr>
           <w:p>
             <w:pPr>
@@ -4759,7 +4793,7 @@
         </w:tc>
         <w:tc>
           <w:tcPr>
-            <w:tcW w:w="2375" w:type="dxa"/>
+            <w:tcW w:w="2359" w:type="dxa"/>
           </w:tcPr>
           <w:p>
             <w:pPr>
@@ -4935,11 +4969,314 @@
                 <w:rFonts w:asciiTheme="majorHAnsi" w:hAnsiTheme="majorHAnsi"/>
               </w:rPr>
             </w:pPr>
+          </w:p>
+        </w:tc>
+      </w:tr>
+      <w:tr>
+        <w:tc>
+          <w:tcPr>
+            <w:tcW w:w="870" w:type="dxa"/>
+            <w:shd w:val="clear" w:color="auto" w:fill="BFBFBF" w:themeFill="background1" w:themeFillShade="BF"/>
+          </w:tcPr>
+          <w:p>
+            <w:pPr>
+              <w:rPr>
+                <w:rFonts w:asciiTheme="majorHAnsi" w:hAnsiTheme="majorHAnsi"/>
+              </w:rPr>
+            </w:pPr>
+            <w:r>
+              <w:rPr>
+                <w:rFonts w:asciiTheme="majorHAnsi" w:hAnsiTheme="majorHAnsi"/>
+              </w:rPr>
+              <w:lastRenderedPageBreak/>
+              <w:t>13</w:t>
+            </w:r>
+          </w:p>
+        </w:tc>
+        <w:tc>
+          <w:tcPr>
+            <w:tcW w:w="1503" w:type="dxa"/>
+          </w:tcPr>
+          <w:p>
+            <w:pPr>
+              <w:rPr>
+                <w:rFonts w:asciiTheme="majorHAnsi" w:hAnsiTheme="majorHAnsi"/>
+                <w:b/>
+                <w:color w:val="385623" w:themeColor="accent6" w:themeShade="80"/>
+              </w:rPr>
+            </w:pPr>
+            <w:r>
+              <w:rPr>
+                <w:rFonts w:asciiTheme="majorHAnsi" w:hAnsiTheme="majorHAnsi"/>
+                <w:b/>
+                <w:color w:val="385623" w:themeColor="accent6" w:themeShade="80"/>
+              </w:rPr>
+              <w:t>Activar Cuenta</w:t>
+            </w:r>
+          </w:p>
+        </w:tc>
+        <w:tc>
+          <w:tcPr>
+            <w:tcW w:w="1354" w:type="dxa"/>
+          </w:tcPr>
+          <w:p>
+            <w:pPr>
+              <w:rPr>
+                <w:rFonts w:asciiTheme="majorHAnsi" w:hAnsiTheme="majorHAnsi"/>
+              </w:rPr>
+            </w:pPr>
+            <w:r>
+              <w:rPr>
+                <w:rFonts w:asciiTheme="majorHAnsi" w:hAnsiTheme="majorHAnsi"/>
+              </w:rPr>
+              <w:t>Activación de Cuenta</w:t>
+            </w:r>
+          </w:p>
+        </w:tc>
+        <w:tc>
+          <w:tcPr>
+            <w:tcW w:w="4241" w:type="dxa"/>
+          </w:tcPr>
+          <w:p>
+            <w:pPr>
+              <w:pStyle w:val="Prrafodelista"/>
+              <w:numPr>
+                <w:ilvl w:val="0"/>
+                <w:numId w:val="2"/>
+              </w:numPr>
+              <w:ind w:left="179" w:hanging="179"/>
+              <w:rPr>
+                <w:rFonts w:asciiTheme="majorHAnsi" w:hAnsiTheme="majorHAnsi"/>
+              </w:rPr>
+            </w:pPr>
+            <w:r>
+              <w:rPr>
+                <w:rFonts w:asciiTheme="majorHAnsi" w:hAnsiTheme="majorHAnsi"/>
+              </w:rPr>
+              <w:t xml:space="preserve">El usuario </w:t>
+            </w:r>
+            <w:hyperlink r:id="rId30" w:history="1">
+              <w:r>
+                <w:rPr>
+                  <w:rStyle w:val="Hipervnculo"/>
+                  <w:rFonts w:asciiTheme="majorHAnsi" w:hAnsiTheme="majorHAnsi"/>
+                  <w:color w:val="auto"/>
+                  <w:u w:val="none"/>
+                </w:rPr>
+                <w:t>paupedrosa30@gmail.com</w:t>
+              </w:r>
+            </w:hyperlink>
+            <w:r>
+              <w:rPr>
+                <w:rFonts w:asciiTheme="majorHAnsi" w:hAnsiTheme="majorHAnsi"/>
+              </w:rPr>
+              <w:t xml:space="preserve"> se encuentra registrado.</w:t>
+            </w:r>
+          </w:p>
+          <w:p>
+            <w:pPr>
+              <w:pStyle w:val="Prrafodelista"/>
+              <w:numPr>
+                <w:ilvl w:val="0"/>
+                <w:numId w:val="2"/>
+              </w:numPr>
+              <w:ind w:left="179" w:hanging="179"/>
+              <w:rPr>
+                <w:rFonts w:asciiTheme="majorHAnsi" w:hAnsiTheme="majorHAnsi"/>
+              </w:rPr>
+            </w:pPr>
+            <w:r>
+              <w:rPr>
+                <w:rFonts w:asciiTheme="majorHAnsi" w:hAnsiTheme="majorHAnsi"/>
+              </w:rPr>
+              <w:t xml:space="preserve">El usuario </w:t>
+            </w:r>
+            <w:hyperlink r:id="rId31" w:history="1">
+              <w:r>
+                <w:rPr>
+                  <w:rStyle w:val="Hipervnculo"/>
+                  <w:rFonts w:asciiTheme="majorHAnsi" w:hAnsiTheme="majorHAnsi"/>
+                  <w:color w:val="auto"/>
+                  <w:u w:val="none"/>
+                </w:rPr>
+                <w:t>paupedrosa30@gmail.com</w:t>
+              </w:r>
+            </w:hyperlink>
+            <w:r>
+              <w:rPr>
+                <w:rFonts w:asciiTheme="majorHAnsi" w:hAnsiTheme="majorHAnsi"/>
+              </w:rPr>
+              <w:t xml:space="preserve"> no ha activado su cuenta</w:t>
+            </w:r>
+            <w:r>
+              <w:rPr>
+                <w:rFonts w:asciiTheme="majorHAnsi" w:hAnsiTheme="majorHAnsi"/>
+              </w:rPr>
+              <w:t>.</w:t>
+            </w:r>
+          </w:p>
+          <w:p>
+            <w:pPr>
+              <w:rPr>
+                <w:rFonts w:asciiTheme="majorHAnsi" w:hAnsiTheme="majorHAnsi"/>
+              </w:rPr>
+            </w:pPr>
+          </w:p>
+        </w:tc>
+        <w:tc>
+          <w:tcPr>
+            <w:tcW w:w="3667" w:type="dxa"/>
+          </w:tcPr>
+          <w:p>
+            <w:pPr>
+              <w:rPr>
+                <w:rFonts w:asciiTheme="majorHAnsi" w:hAnsiTheme="majorHAnsi"/>
+              </w:rPr>
+            </w:pPr>
+            <w:r>
+              <w:rPr>
+                <w:rFonts w:asciiTheme="majorHAnsi" w:hAnsiTheme="majorHAnsi"/>
+              </w:rPr>
+              <w:t>1.</w:t>
+            </w:r>
+            <w:r>
+              <w:rPr>
+                <w:rFonts w:asciiTheme="majorHAnsi" w:hAnsiTheme="majorHAnsi"/>
+              </w:rPr>
+              <w:t xml:space="preserve"> El usuario ingresa a su casilla de mail</w:t>
+            </w:r>
+            <w:r>
+              <w:rPr>
+                <w:rFonts w:asciiTheme="majorHAnsi" w:hAnsiTheme="majorHAnsi"/>
+              </w:rPr>
+              <w:t xml:space="preserve"> de “</w:t>
+            </w:r>
+            <w:hyperlink r:id="rId32" w:history="1">
+              <w:r>
+                <w:rPr>
+                  <w:rStyle w:val="Hipervnculo"/>
+                  <w:rFonts w:asciiTheme="majorHAnsi" w:hAnsiTheme="majorHAnsi"/>
+                  <w:color w:val="auto"/>
+                  <w:u w:val="none"/>
+                </w:rPr>
+                <w:t>paupedrosa30@gmail.com</w:t>
+              </w:r>
+            </w:hyperlink>
+            <w:r>
+              <w:rPr>
+                <w:rFonts w:asciiTheme="majorHAnsi" w:hAnsiTheme="majorHAnsi"/>
+              </w:rPr>
+              <w:t>”</w:t>
+            </w:r>
+            <w:r>
+              <w:rPr>
+                <w:rFonts w:asciiTheme="majorHAnsi" w:hAnsiTheme="majorHAnsi"/>
+              </w:rPr>
+              <w:t>.</w:t>
+            </w:r>
+          </w:p>
+          <w:p>
+            <w:pPr>
+              <w:rPr>
+                <w:rFonts w:asciiTheme="majorHAnsi" w:hAnsiTheme="majorHAnsi"/>
+              </w:rPr>
+            </w:pPr>
+            <w:r>
+              <w:rPr>
+                <w:rFonts w:asciiTheme="majorHAnsi" w:hAnsiTheme="majorHAnsi"/>
+              </w:rPr>
+              <w:t>2.</w:t>
+            </w:r>
+            <w:r>
+              <w:rPr>
+                <w:rFonts w:asciiTheme="majorHAnsi" w:hAnsiTheme="majorHAnsi"/>
+              </w:rPr>
+              <w:t xml:space="preserve"> El usuario abre el mail, y </w:t>
+            </w:r>
+            <w:proofErr w:type="spellStart"/>
+            <w:r>
+              <w:rPr>
+                <w:rFonts w:asciiTheme="majorHAnsi" w:hAnsiTheme="majorHAnsi"/>
+              </w:rPr>
+              <w:t>clickea</w:t>
+            </w:r>
+            <w:proofErr w:type="spellEnd"/>
+            <w:r>
+              <w:rPr>
+                <w:rFonts w:asciiTheme="majorHAnsi" w:hAnsiTheme="majorHAnsi"/>
+              </w:rPr>
+              <w:t xml:space="preserve"> el link de activación.</w:t>
+            </w:r>
+          </w:p>
+          <w:p>
+            <w:pPr>
+              <w:rPr>
+                <w:rFonts w:asciiTheme="majorHAnsi" w:hAnsiTheme="majorHAnsi"/>
+              </w:rPr>
+            </w:pPr>
+            <w:r>
+              <w:rPr>
+                <w:rFonts w:asciiTheme="majorHAnsi" w:hAnsiTheme="majorHAnsi"/>
+              </w:rPr>
+              <w:t xml:space="preserve">3. </w:t>
+            </w:r>
+            <w:r>
+              <w:rPr>
+                <w:rFonts w:asciiTheme="majorHAnsi" w:hAnsiTheme="majorHAnsi"/>
+              </w:rPr>
+              <w:t xml:space="preserve">Se </w:t>
+            </w:r>
+            <w:r>
+              <w:rPr>
+                <w:rFonts w:asciiTheme="majorHAnsi" w:hAnsiTheme="majorHAnsi"/>
+              </w:rPr>
+              <w:t>abre en una nueva ventana web la página de activación.</w:t>
+            </w:r>
+          </w:p>
+          <w:p>
+            <w:pPr>
+              <w:rPr>
+                <w:rFonts w:asciiTheme="majorHAnsi" w:hAnsiTheme="majorHAnsi"/>
+              </w:rPr>
+            </w:pPr>
+            <w:r>
+              <w:rPr>
+                <w:rFonts w:asciiTheme="majorHAnsi" w:hAnsiTheme="majorHAnsi"/>
+              </w:rPr>
+              <w:t xml:space="preserve"> </w:t>
+            </w:r>
+          </w:p>
+        </w:tc>
+        <w:tc>
+          <w:tcPr>
+            <w:tcW w:w="2359" w:type="dxa"/>
+          </w:tcPr>
+          <w:p>
+            <w:pPr>
+              <w:rPr>
+                <w:rFonts w:asciiTheme="majorHAnsi" w:hAnsiTheme="majorHAnsi"/>
+              </w:rPr>
+            </w:pPr>
+            <w:r>
+              <w:rPr>
+                <w:rFonts w:asciiTheme="majorHAnsi" w:hAnsiTheme="majorHAnsi"/>
+              </w:rPr>
+              <w:t>3.</w:t>
+            </w:r>
+            <w:r>
+              <w:rPr>
+                <w:rFonts w:asciiTheme="majorHAnsi" w:hAnsiTheme="majorHAnsi"/>
+              </w:rPr>
+              <w:t xml:space="preserve"> El Sistema muestra el mail del usuario e informa que la cuenta ha sido activada.</w:t>
+            </w:r>
           </w:p>
         </w:tc>
       </w:tr>
     </w:tbl>
-    <w:p/>
+    <w:p>
+      <w:bookmarkStart w:id="0" w:name="_GoBack"/>
+      <w:bookmarkEnd w:id="0"/>
+    </w:p>
     <w:p/>
     <w:p/>
     <w:p/>
@@ -4973,8 +5310,8 @@
       </w:pPr>
     </w:p>
     <w:sectPr>
-      <w:headerReference w:type="default" r:id="rId30"/>
-      <w:footerReference w:type="default" r:id="rId31"/>
+      <w:headerReference w:type="default" r:id="rId33"/>
+      <w:footerReference w:type="default" r:id="rId34"/>
       <w:pgSz w:w="16838" w:h="11906" w:orient="landscape"/>
       <w:pgMar w:top="1701" w:right="1417" w:bottom="1701" w:left="1417" w:header="708" w:footer="113" w:gutter="0"/>
       <w:cols w:space="708"/>
@@ -9156,6 +9493,95 @@
     </w:lvl>
   </w:abstractNum>
   <w:abstractNum w:abstractNumId="32">
+    <w:nsid w:val="6BBB332E"/>
+    <w:multiLevelType w:val="hybridMultilevel"/>
+    <w:tmpl w:val="A4804452"/>
+    <w:lvl w:ilvl="0" w:tplc="EAC0738E">
+      <w:start w:val="1"/>
+      <w:numFmt w:val="decimal"/>
+      <w:lvlText w:val="%1-"/>
+      <w:lvlJc w:val="left"/>
+      <w:pPr>
+        <w:ind w:left="720" w:hanging="360"/>
+      </w:pPr>
+      <w:rPr>
+        <w:rFonts w:hint="default"/>
+      </w:rPr>
+    </w:lvl>
+    <w:lvl w:ilvl="1" w:tplc="0C0A0019" w:tentative="1">
+      <w:start w:val="1"/>
+      <w:numFmt w:val="lowerLetter"/>
+      <w:lvlText w:val="%2."/>
+      <w:lvlJc w:val="left"/>
+      <w:pPr>
+        <w:ind w:left="1440" w:hanging="360"/>
+      </w:pPr>
+    </w:lvl>
+    <w:lvl w:ilvl="2" w:tplc="0C0A001B" w:tentative="1">
+      <w:start w:val="1"/>
+      <w:numFmt w:val="lowerRoman"/>
+      <w:lvlText w:val="%3."/>
+      <w:lvlJc w:val="right"/>
+      <w:pPr>
+        <w:ind w:left="2160" w:hanging="180"/>
+      </w:pPr>
+    </w:lvl>
+    <w:lvl w:ilvl="3" w:tplc="0C0A000F" w:tentative="1">
+      <w:start w:val="1"/>
+      <w:numFmt w:val="decimal"/>
+      <w:lvlText w:val="%4."/>
+      <w:lvlJc w:val="left"/>
+      <w:pPr>
+        <w:ind w:left="2880" w:hanging="360"/>
+      </w:pPr>
+    </w:lvl>
+    <w:lvl w:ilvl="4" w:tplc="0C0A0019" w:tentative="1">
+      <w:start w:val="1"/>
+      <w:numFmt w:val="lowerLetter"/>
+      <w:lvlText w:val="%5."/>
+      <w:lvlJc w:val="left"/>
+      <w:pPr>
+        <w:ind w:left="3600" w:hanging="360"/>
+      </w:pPr>
+    </w:lvl>
+    <w:lvl w:ilvl="5" w:tplc="0C0A001B" w:tentative="1">
+      <w:start w:val="1"/>
+      <w:numFmt w:val="lowerRoman"/>
+      <w:lvlText w:val="%6."/>
+      <w:lvlJc w:val="right"/>
+      <w:pPr>
+        <w:ind w:left="4320" w:hanging="180"/>
+      </w:pPr>
+    </w:lvl>
+    <w:lvl w:ilvl="6" w:tplc="0C0A000F" w:tentative="1">
+      <w:start w:val="1"/>
+      <w:numFmt w:val="decimal"/>
+      <w:lvlText w:val="%7."/>
+      <w:lvlJc w:val="left"/>
+      <w:pPr>
+        <w:ind w:left="5040" w:hanging="360"/>
+      </w:pPr>
+    </w:lvl>
+    <w:lvl w:ilvl="7" w:tplc="0C0A0019" w:tentative="1">
+      <w:start w:val="1"/>
+      <w:numFmt w:val="lowerLetter"/>
+      <w:lvlText w:val="%8."/>
+      <w:lvlJc w:val="left"/>
+      <w:pPr>
+        <w:ind w:left="5760" w:hanging="360"/>
+      </w:pPr>
+    </w:lvl>
+    <w:lvl w:ilvl="8" w:tplc="0C0A001B" w:tentative="1">
+      <w:start w:val="1"/>
+      <w:numFmt w:val="lowerRoman"/>
+      <w:lvlText w:val="%9."/>
+      <w:lvlJc w:val="right"/>
+      <w:pPr>
+        <w:ind w:left="6480" w:hanging="180"/>
+      </w:pPr>
+    </w:lvl>
+  </w:abstractNum>
+  <w:abstractNum w:abstractNumId="33">
     <w:nsid w:val="6E5A4F3A"/>
     <w:multiLevelType w:val="hybridMultilevel"/>
     <w:tmpl w:val="300CACA6"/>
@@ -9244,7 +9670,96 @@
       </w:pPr>
     </w:lvl>
   </w:abstractNum>
-  <w:abstractNum w:abstractNumId="33">
+  <w:abstractNum w:abstractNumId="34">
+    <w:nsid w:val="6EF2006C"/>
+    <w:multiLevelType w:val="hybridMultilevel"/>
+    <w:tmpl w:val="CB58AC22"/>
+    <w:lvl w:ilvl="0" w:tplc="0C0A000F">
+      <w:start w:val="1"/>
+      <w:numFmt w:val="decimal"/>
+      <w:lvlText w:val="%1."/>
+      <w:lvlJc w:val="left"/>
+      <w:pPr>
+        <w:ind w:left="720" w:hanging="360"/>
+      </w:pPr>
+      <w:rPr>
+        <w:rFonts w:hint="default"/>
+      </w:rPr>
+    </w:lvl>
+    <w:lvl w:ilvl="1" w:tplc="0C0A0019" w:tentative="1">
+      <w:start w:val="1"/>
+      <w:numFmt w:val="lowerLetter"/>
+      <w:lvlText w:val="%2."/>
+      <w:lvlJc w:val="left"/>
+      <w:pPr>
+        <w:ind w:left="1440" w:hanging="360"/>
+      </w:pPr>
+    </w:lvl>
+    <w:lvl w:ilvl="2" w:tplc="0C0A001B" w:tentative="1">
+      <w:start w:val="1"/>
+      <w:numFmt w:val="lowerRoman"/>
+      <w:lvlText w:val="%3."/>
+      <w:lvlJc w:val="right"/>
+      <w:pPr>
+        <w:ind w:left="2160" w:hanging="180"/>
+      </w:pPr>
+    </w:lvl>
+    <w:lvl w:ilvl="3" w:tplc="0C0A000F" w:tentative="1">
+      <w:start w:val="1"/>
+      <w:numFmt w:val="decimal"/>
+      <w:lvlText w:val="%4."/>
+      <w:lvlJc w:val="left"/>
+      <w:pPr>
+        <w:ind w:left="2880" w:hanging="360"/>
+      </w:pPr>
+    </w:lvl>
+    <w:lvl w:ilvl="4" w:tplc="0C0A0019" w:tentative="1">
+      <w:start w:val="1"/>
+      <w:numFmt w:val="lowerLetter"/>
+      <w:lvlText w:val="%5."/>
+      <w:lvlJc w:val="left"/>
+      <w:pPr>
+        <w:ind w:left="3600" w:hanging="360"/>
+      </w:pPr>
+    </w:lvl>
+    <w:lvl w:ilvl="5" w:tplc="0C0A001B" w:tentative="1">
+      <w:start w:val="1"/>
+      <w:numFmt w:val="lowerRoman"/>
+      <w:lvlText w:val="%6."/>
+      <w:lvlJc w:val="right"/>
+      <w:pPr>
+        <w:ind w:left="4320" w:hanging="180"/>
+      </w:pPr>
+    </w:lvl>
+    <w:lvl w:ilvl="6" w:tplc="0C0A000F" w:tentative="1">
+      <w:start w:val="1"/>
+      <w:numFmt w:val="decimal"/>
+      <w:lvlText w:val="%7."/>
+      <w:lvlJc w:val="left"/>
+      <w:pPr>
+        <w:ind w:left="5040" w:hanging="360"/>
+      </w:pPr>
+    </w:lvl>
+    <w:lvl w:ilvl="7" w:tplc="0C0A0019" w:tentative="1">
+      <w:start w:val="1"/>
+      <w:numFmt w:val="lowerLetter"/>
+      <w:lvlText w:val="%8."/>
+      <w:lvlJc w:val="left"/>
+      <w:pPr>
+        <w:ind w:left="5760" w:hanging="360"/>
+      </w:pPr>
+    </w:lvl>
+    <w:lvl w:ilvl="8" w:tplc="0C0A001B" w:tentative="1">
+      <w:start w:val="1"/>
+      <w:numFmt w:val="lowerRoman"/>
+      <w:lvlText w:val="%9."/>
+      <w:lvlJc w:val="right"/>
+      <w:pPr>
+        <w:ind w:left="6480" w:hanging="180"/>
+      </w:pPr>
+    </w:lvl>
+  </w:abstractNum>
+  <w:abstractNum w:abstractNumId="35">
     <w:nsid w:val="6EF905D9"/>
     <w:multiLevelType w:val="hybridMultilevel"/>
     <w:tmpl w:val="F81C1408"/>
@@ -9333,7 +9848,7 @@
       </w:pPr>
     </w:lvl>
   </w:abstractNum>
-  <w:abstractNum w:abstractNumId="34">
+  <w:abstractNum w:abstractNumId="36">
     <w:nsid w:val="70467425"/>
     <w:multiLevelType w:val="hybridMultilevel"/>
     <w:tmpl w:val="E5521F38"/>
@@ -9422,7 +9937,7 @@
       </w:pPr>
     </w:lvl>
   </w:abstractNum>
-  <w:abstractNum w:abstractNumId="35">
+  <w:abstractNum w:abstractNumId="37">
     <w:nsid w:val="72FE3AA0"/>
     <w:multiLevelType w:val="hybridMultilevel"/>
     <w:tmpl w:val="BEAE8FC8"/>
@@ -9511,7 +10026,7 @@
       </w:pPr>
     </w:lvl>
   </w:abstractNum>
-  <w:abstractNum w:abstractNumId="36">
+  <w:abstractNum w:abstractNumId="38">
     <w:nsid w:val="775558EE"/>
     <w:multiLevelType w:val="hybridMultilevel"/>
     <w:tmpl w:val="26C851A6"/>
@@ -9600,7 +10115,7 @@
       </w:pPr>
     </w:lvl>
   </w:abstractNum>
-  <w:abstractNum w:abstractNumId="37">
+  <w:abstractNum w:abstractNumId="39">
     <w:nsid w:val="797313CE"/>
     <w:multiLevelType w:val="hybridMultilevel"/>
     <w:tmpl w:val="449A57E2"/>
@@ -9705,7 +10220,7 @@
     <w:abstractNumId w:val="1"/>
   </w:num>
   <w:num w:numId="6">
-    <w:abstractNumId w:val="34"/>
+    <w:abstractNumId w:val="36"/>
   </w:num>
   <w:num w:numId="7">
     <w:abstractNumId w:val="16"/>
@@ -9714,7 +10229,7 @@
     <w:abstractNumId w:val="31"/>
   </w:num>
   <w:num w:numId="9">
-    <w:abstractNumId w:val="37"/>
+    <w:abstractNumId w:val="39"/>
   </w:num>
   <w:num w:numId="10">
     <w:abstractNumId w:val="13"/>
@@ -9756,7 +10271,7 @@
     <w:abstractNumId w:val="25"/>
   </w:num>
   <w:num w:numId="23">
-    <w:abstractNumId w:val="35"/>
+    <w:abstractNumId w:val="37"/>
   </w:num>
   <w:num w:numId="24">
     <w:abstractNumId w:val="7"/>
@@ -9765,7 +10280,7 @@
     <w:abstractNumId w:val="17"/>
   </w:num>
   <w:num w:numId="26">
-    <w:abstractNumId w:val="32"/>
+    <w:abstractNumId w:val="33"/>
   </w:num>
   <w:num w:numId="27">
     <w:abstractNumId w:val="21"/>
@@ -9774,7 +10289,7 @@
     <w:abstractNumId w:val="8"/>
   </w:num>
   <w:num w:numId="29">
-    <w:abstractNumId w:val="36"/>
+    <w:abstractNumId w:val="38"/>
   </w:num>
   <w:num w:numId="30">
     <w:abstractNumId w:val="28"/>
@@ -9792,7 +10307,7 @@
     <w:abstractNumId w:val="6"/>
   </w:num>
   <w:num w:numId="35">
-    <w:abstractNumId w:val="33"/>
+    <w:abstractNumId w:val="35"/>
   </w:num>
   <w:num w:numId="36">
     <w:abstractNumId w:val="22"/>
@@ -9802,6 +10317,12 @@
   </w:num>
   <w:num w:numId="38">
     <w:abstractNumId w:val="0"/>
+  </w:num>
+  <w:num w:numId="39">
+    <w:abstractNumId w:val="32"/>
+  </w:num>
+  <w:num w:numId="40">
+    <w:abstractNumId w:val="34"/>
   </w:num>
 </w:numbering>
 </file>

</xml_diff>

<commit_message>
- Subo Resultados Testing
</commit_message>
<xml_diff>
--- a/Documentacion/Testing/Sprint 1/CPSprint1.docx
+++ b/Documentacion/Testing/Sprint 1/CPSprint1.docx
@@ -55,7 +55,21 @@
                 <w:rFonts w:asciiTheme="majorHAnsi" w:hAnsiTheme="majorHAnsi"/>
                 <w:b/>
               </w:rPr>
-              <w:t>Sistema de Gestión de Campeonatos de Futbol</w:t>
+              <w:t xml:space="preserve">Sistema de Gestión de </w:t>
+            </w:r>
+            <w:r>
+              <w:rPr>
+                <w:rFonts w:asciiTheme="majorHAnsi" w:hAnsiTheme="majorHAnsi"/>
+                <w:b/>
+              </w:rPr>
+              <w:t xml:space="preserve">Torneos </w:t>
+            </w:r>
+            <w:r>
+              <w:rPr>
+                <w:rFonts w:asciiTheme="majorHAnsi" w:hAnsiTheme="majorHAnsi"/>
+                <w:b/>
+              </w:rPr>
+              <w:t>de Futbol</w:t>
             </w:r>
           </w:p>
           <w:p>
@@ -950,8 +964,6 @@
               </w:rPr>
               <w:t xml:space="preserve"> ediciones registrada</w:t>
             </w:r>
-            <w:bookmarkStart w:id="0" w:name="_GoBack"/>
-            <w:bookmarkEnd w:id="0"/>
             <w:r>
               <w:rPr>
                 <w:rFonts w:asciiTheme="majorHAnsi" w:hAnsiTheme="majorHAnsi"/>
@@ -5303,6 +5315,8 @@
               </w:rPr>
               <w:t xml:space="preserve"> El Sistema muestra el mail del usuario e informa que la cuenta ha sido activada.</w:t>
             </w:r>
+            <w:bookmarkStart w:id="0" w:name="_GoBack"/>
+            <w:bookmarkEnd w:id="0"/>
           </w:p>
         </w:tc>
       </w:tr>
@@ -5534,7 +5548,7 @@
               <w:sz w:val="18"/>
               <w:szCs w:val="18"/>
             </w:rPr>
-            <w:t>7</w:t>
+            <w:t>6</w:t>
           </w:r>
           <w:r>
             <w:rPr>
@@ -10835,7 +10849,6 @@
       <w:lang w:val="es-AR"/>
     </w:rPr>
     <w:tblPr>
-      <w:tblInd w:w="0" w:type="dxa"/>
       <w:tblBorders>
         <w:top w:val="single" w:sz="4" w:space="0" w:color="auto"/>
         <w:left w:val="single" w:sz="4" w:space="0" w:color="auto"/>
@@ -10844,12 +10857,6 @@
         <w:insideH w:val="single" w:sz="4" w:space="0" w:color="auto"/>
         <w:insideV w:val="single" w:sz="4" w:space="0" w:color="auto"/>
       </w:tblBorders>
-      <w:tblCellMar>
-        <w:top w:w="0" w:type="dxa"/>
-        <w:left w:w="108" w:type="dxa"/>
-        <w:bottom w:w="0" w:type="dxa"/>
-        <w:right w:w="108" w:type="dxa"/>
-      </w:tblCellMar>
     </w:tblPr>
   </w:style>
   <w:style w:type="paragraph" w:styleId="Prrafodelista">

</xml_diff>